<commit_message>
Added Alice's model version (modified from Hugo's), removed CT state, added trap states, modified constants to include trap states.
</commit_message>
<xml_diff>
--- a/Rate constants research.docx
+++ b/Rate constants research.docx
@@ -63,15 +63,7 @@
     </w:p>
     <w:p>
       <w:r>
-        <w:t xml:space="preserve">Rate constants </w:t>
-      </w:r>
-      <w:proofErr w:type="spellStart"/>
-      <w:r>
-        <w:t>reqd</w:t>
-      </w:r>
-      <w:proofErr w:type="spellEnd"/>
-      <w:r>
-        <w:t>:</w:t>
+        <w:t>Rate constants reqd:</w:t>
       </w:r>
     </w:p>
     <w:tbl>
@@ -262,15 +254,10 @@
               <w:t>-1</w:t>
             </w:r>
             <w:r>
-              <w:t xml:space="preserve">, </w:t>
-            </w:r>
-            <w:proofErr w:type="spellStart"/>
-            <w:r>
-              <w:t>Arrehnius</w:t>
-            </w:r>
-            <w:proofErr w:type="spellEnd"/>
-            <w:r>
-              <w:t xml:space="preserve"> activated.</w:t>
+              <w:t>, Arrehnius activated</w:t>
+            </w:r>
+            <w:r>
+              <w:t>?</w:t>
             </w:r>
           </w:p>
         </w:tc>
@@ -584,11 +571,9 @@
             <w:tcW w:w="875" w:type="dxa"/>
           </w:tcPr>
           <w:p>
-            <w:proofErr w:type="spellStart"/>
             <w:r>
               <w:t>Inj</w:t>
             </w:r>
-            <w:proofErr w:type="spellEnd"/>
           </w:p>
         </w:tc>
         <w:tc>
@@ -2136,33 +2121,11 @@
         </w:rPr>
         <w:t xml:space="preserve">Kd1: </w:t>
       </w:r>
-      <w:proofErr w:type="spellStart"/>
-      <w:r>
-        <w:rPr>
-          <w:rFonts w:eastAsiaTheme="minorEastAsia"/>
-        </w:rPr>
-        <w:t>Herz</w:t>
-      </w:r>
-      <w:proofErr w:type="spellEnd"/>
-      <w:r>
-        <w:rPr>
-          <w:rFonts w:eastAsiaTheme="minorEastAsia"/>
-        </w:rPr>
-        <w:t xml:space="preserve"> 2016 - Charge-carrier dynamics in org-</w:t>
-      </w:r>
-      <w:proofErr w:type="spellStart"/>
-      <w:r>
-        <w:rPr>
-          <w:rFonts w:eastAsiaTheme="minorEastAsia"/>
-        </w:rPr>
-        <w:t>inorg</w:t>
-      </w:r>
-      <w:proofErr w:type="spellEnd"/>
-      <w:r>
-        <w:rPr>
-          <w:rFonts w:eastAsiaTheme="minorEastAsia"/>
-        </w:rPr>
-        <w:t xml:space="preserve"> perovskite cells</w:t>
+      <w:r>
+        <w:rPr>
+          <w:rFonts w:eastAsiaTheme="minorEastAsia"/>
+        </w:rPr>
+        <w:t>Herz 2016 - Charge-carrier dynamics in org-inorg perovskite cells</w:t>
       </w:r>
       <w:r>
         <w:rPr>
@@ -2437,21 +2400,7 @@
         <w:rPr>
           <w:rFonts w:eastAsiaTheme="minorEastAsia"/>
         </w:rPr>
-        <w:t xml:space="preserve">From </w:t>
-      </w:r>
-      <w:proofErr w:type="spellStart"/>
-      <w:r>
-        <w:rPr>
-          <w:rFonts w:eastAsiaTheme="minorEastAsia"/>
-        </w:rPr>
-        <w:t>Stranks</w:t>
-      </w:r>
-      <w:proofErr w:type="spellEnd"/>
-      <w:r>
-        <w:rPr>
-          <w:rFonts w:eastAsiaTheme="minorEastAsia"/>
-        </w:rPr>
-        <w:t xml:space="preserve"> 2014 – Recombination kinetics…</w:t>
+        <w:t>From Stranks 2014 – Recombination kinetics…</w:t>
       </w:r>
       <w:r>
         <w:rPr>
@@ -2476,21 +2425,7 @@
         <w:rPr>
           <w:rFonts w:eastAsiaTheme="minorEastAsia"/>
         </w:rPr>
-        <w:t xml:space="preserve">exciton binding energy of approx. 50 </w:t>
-      </w:r>
-      <w:proofErr w:type="spellStart"/>
-      <w:r>
-        <w:rPr>
-          <w:rFonts w:eastAsiaTheme="minorEastAsia"/>
-        </w:rPr>
-        <w:t>meV</w:t>
-      </w:r>
-      <w:proofErr w:type="spellEnd"/>
-      <w:r>
-        <w:rPr>
-          <w:rFonts w:eastAsiaTheme="minorEastAsia"/>
-        </w:rPr>
-        <w:t xml:space="preserve">. </w:t>
+        <w:t xml:space="preserve">exciton binding energy of approx. 50 meV. </w:t>
       </w:r>
       <w:r>
         <w:rPr>
@@ -2582,6 +2517,7 @@
           <w:rFonts w:eastAsiaTheme="minorEastAsia"/>
           <w:i/>
           <w:iCs/>
+          <w:noProof/>
         </w:rPr>
         <w:drawing>
           <wp:inline distT="0" distB="0" distL="0" distR="0" wp14:anchorId="2C89E74F" wp14:editId="417B9911">
@@ -2630,6 +2566,7 @@
       <w:r>
         <w:rPr>
           <w:rFonts w:eastAsiaTheme="minorEastAsia"/>
+          <w:noProof/>
         </w:rPr>
         <w:drawing>
           <wp:inline distT="0" distB="0" distL="0" distR="0" wp14:anchorId="7A33CF16" wp14:editId="1E392C77">
@@ -2687,16 +2624,7 @@
           <w:i/>
           <w:iCs/>
         </w:rPr>
-        <w:t xml:space="preserve"> Constants in Perovskite Solar Cells: </w:t>
-      </w:r>
-      <w:proofErr w:type="spellStart"/>
-      <w:r>
-        <w:rPr>
-          <w:rFonts w:eastAsiaTheme="minorEastAsia"/>
-          <w:i/>
-          <w:iCs/>
-        </w:rPr>
-        <w:t>Pydzi</w:t>
+        <w:t xml:space="preserve"> Constants in Perovskite Solar Cells: Pydzi</w:t>
       </w:r>
       <w:r>
         <w:rPr>
@@ -2712,16 +2640,7 @@
           <w:i/>
           <w:iCs/>
         </w:rPr>
-        <w:t>ska</w:t>
-      </w:r>
-      <w:proofErr w:type="spellEnd"/>
-      <w:r>
-        <w:rPr>
-          <w:rFonts w:eastAsiaTheme="minorEastAsia"/>
-          <w:i/>
-          <w:iCs/>
-        </w:rPr>
-        <w:t xml:space="preserve">. </w:t>
+        <w:t xml:space="preserve">ska. </w:t>
       </w:r>
     </w:p>
     <w:p>
@@ -2790,25 +2709,8 @@
           <w:i/>
           <w:iCs/>
         </w:rPr>
-        <w:t xml:space="preserve"> C</w:t>
-      </w:r>
-      <w:r>
-        <w:rPr>
-          <w:rFonts w:eastAsiaTheme="minorEastAsia"/>
-          <w:i/>
-          <w:iCs/>
-        </w:rPr>
-        <w:t>onstants in Perovskite Solar Cells</w:t>
-      </w:r>
-      <w:r>
-        <w:rPr>
-          <w:rFonts w:eastAsiaTheme="minorEastAsia"/>
-          <w:i/>
-          <w:iCs/>
-        </w:rPr>
-        <w:t xml:space="preserve">: </w:t>
-      </w:r>
-      <w:proofErr w:type="spellStart"/>
+        <w:t xml:space="preserve"> Constants in Perovskite Solar Cells: </w:t>
+      </w:r>
       <w:r>
         <w:rPr>
           <w:rFonts w:eastAsiaTheme="minorEastAsia"/>
@@ -2831,16 +2733,7 @@
           <w:i/>
           <w:iCs/>
         </w:rPr>
-        <w:t>ska</w:t>
-      </w:r>
-      <w:proofErr w:type="spellEnd"/>
-      <w:r>
-        <w:rPr>
-          <w:rFonts w:eastAsiaTheme="minorEastAsia"/>
-          <w:i/>
-          <w:iCs/>
-        </w:rPr>
-        <w:t xml:space="preserve">. </w:t>
+        <w:t xml:space="preserve">ska. </w:t>
       </w:r>
       <w:r>
         <w:rPr>
@@ -2856,27 +2749,7 @@
           <w:b/>
           <w:bCs/>
         </w:rPr>
-        <w:t>Note: this is charge transfer rates OUT of the perovskite (</w:t>
-      </w:r>
-      <w:proofErr w:type="spellStart"/>
-      <w:proofErr w:type="gramStart"/>
-      <w:r>
-        <w:rPr>
-          <w:rFonts w:eastAsiaTheme="minorEastAsia"/>
-          <w:b/>
-          <w:bCs/>
-        </w:rPr>
-        <w:t>ie</w:t>
-      </w:r>
-      <w:proofErr w:type="spellEnd"/>
-      <w:proofErr w:type="gramEnd"/>
-      <w:r>
-        <w:rPr>
-          <w:rFonts w:eastAsiaTheme="minorEastAsia"/>
-          <w:b/>
-          <w:bCs/>
-        </w:rPr>
-        <w:t xml:space="preserve"> like extraction and injection current)</w:t>
+        <w:t>Note: this is charge transfer rates OUT of the perovskite (ie like extraction and injection current)</w:t>
       </w:r>
     </w:p>
     <w:p>
@@ -3001,25 +2874,7 @@
           <w:i/>
           <w:iCs/>
         </w:rPr>
-        <w:t xml:space="preserve">Recombination kinetics in organic-inorganic perovskites: </w:t>
-      </w:r>
-      <w:proofErr w:type="spellStart"/>
-      <w:r>
-        <w:rPr>
-          <w:rFonts w:eastAsiaTheme="minorEastAsia"/>
-          <w:i/>
-          <w:iCs/>
-        </w:rPr>
-        <w:t>Stranks</w:t>
-      </w:r>
-      <w:proofErr w:type="spellEnd"/>
-      <w:r>
-        <w:rPr>
-          <w:rFonts w:eastAsiaTheme="minorEastAsia"/>
-          <w:i/>
-          <w:iCs/>
-        </w:rPr>
-        <w:t xml:space="preserve">. </w:t>
+        <w:t xml:space="preserve">Recombination kinetics in organic-inorganic perovskites: Stranks. </w:t>
       </w:r>
     </w:p>
     <w:p>
@@ -3055,55 +2910,13 @@
         <w:rPr>
           <w:rFonts w:eastAsiaTheme="minorEastAsia"/>
         </w:rPr>
-        <w:t>Approaching the Shockley-</w:t>
-      </w:r>
-      <w:proofErr w:type="spellStart"/>
-      <w:r>
-        <w:rPr>
-          <w:rFonts w:eastAsiaTheme="minorEastAsia"/>
-        </w:rPr>
-        <w:t>Queisser</w:t>
-      </w:r>
-      <w:proofErr w:type="spellEnd"/>
-      <w:r>
-        <w:rPr>
-          <w:rFonts w:eastAsiaTheme="minorEastAsia"/>
-        </w:rPr>
-        <w:t xml:space="preserve"> efficiency limit requires that all </w:t>
-      </w:r>
-      <w:r>
-        <w:rPr>
-          <w:rFonts w:eastAsiaTheme="minorEastAsia"/>
-        </w:rPr>
-        <w:t xml:space="preserve">recombination </w:t>
-      </w:r>
-      <w:proofErr w:type="gramStart"/>
-      <w:r>
-        <w:rPr>
-          <w:rFonts w:eastAsiaTheme="minorEastAsia"/>
-        </w:rPr>
-        <w:t>is</w:t>
-      </w:r>
-      <w:proofErr w:type="gramEnd"/>
-      <w:r>
-        <w:rPr>
-          <w:rFonts w:eastAsiaTheme="minorEastAsia"/>
-        </w:rPr>
-        <w:t xml:space="preserve"> radiative, but the efficiency limit is also </w:t>
-      </w:r>
-      <w:proofErr w:type="spellStart"/>
-      <w:r>
-        <w:rPr>
-          <w:rFonts w:eastAsiaTheme="minorEastAsia"/>
-        </w:rPr>
-        <w:t>maximsed</w:t>
-      </w:r>
-      <w:proofErr w:type="spellEnd"/>
-      <w:r>
-        <w:rPr>
-          <w:rFonts w:eastAsiaTheme="minorEastAsia"/>
-        </w:rPr>
-        <w:t xml:space="preserve"> at high excitation intensities </w:t>
+        <w:t xml:space="preserve">Approaching the Shockley-Queisser efficiency limit requires that all </w:t>
+      </w:r>
+      <w:r>
+        <w:rPr>
+          <w:rFonts w:eastAsiaTheme="minorEastAsia"/>
+        </w:rPr>
+        <w:t xml:space="preserve">recombination is radiative, but the efficiency limit is also maximsed at high excitation intensities </w:t>
       </w:r>
       <w:r>
         <w:rPr>
@@ -3203,21 +3016,7 @@
         <w:rPr>
           <w:rFonts w:eastAsiaTheme="minorEastAsia"/>
         </w:rPr>
-        <w:t xml:space="preserve">Low excitation fluences (including </w:t>
-      </w:r>
-      <w:proofErr w:type="gramStart"/>
-      <w:r>
-        <w:rPr>
-          <w:rFonts w:eastAsiaTheme="minorEastAsia"/>
-        </w:rPr>
-        <w:t>similar to</w:t>
-      </w:r>
-      <w:proofErr w:type="gramEnd"/>
-      <w:r>
-        <w:rPr>
-          <w:rFonts w:eastAsiaTheme="minorEastAsia"/>
-        </w:rPr>
-        <w:t xml:space="preserve"> solar cell operation): evolution of charge populations is dominated by traps. </w:t>
+        <w:t xml:space="preserve">Low excitation fluences (including similar to solar cell operation): evolution of charge populations is dominated by traps. </w:t>
       </w:r>
     </w:p>
     <w:p>
@@ -3235,21 +3034,7 @@
         <w:rPr>
           <w:rFonts w:eastAsiaTheme="minorEastAsia"/>
         </w:rPr>
-        <w:t xml:space="preserve">High excitation fluences: all traps are </w:t>
-      </w:r>
-      <w:proofErr w:type="gramStart"/>
-      <w:r>
-        <w:rPr>
-          <w:rFonts w:eastAsiaTheme="minorEastAsia"/>
-        </w:rPr>
-        <w:t>filled</w:t>
-      </w:r>
-      <w:proofErr w:type="gramEnd"/>
-      <w:r>
-        <w:rPr>
-          <w:rFonts w:eastAsiaTheme="minorEastAsia"/>
-        </w:rPr>
-        <w:t xml:space="preserve"> and the evolution is dominated by radiative bimolecular recombination. </w:t>
+        <w:t xml:space="preserve">High excitation fluences: all traps are filled and the evolution is dominated by radiative bimolecular recombination. </w:t>
       </w:r>
     </w:p>
     <w:sectPr>
@@ -3784,6 +3569,7 @@
   <w:style w:type="character" w:default="1" w:styleId="DefaultParagraphFont">
     <w:name w:val="Default Paragraph Font"/>
     <w:uiPriority w:val="1"/>
+    <w:semiHidden/>
     <w:unhideWhenUsed/>
   </w:style>
   <w:style w:type="table" w:default="1" w:styleId="TableNormal">
@@ -3932,6 +3718,16 @@
     <w:pPr>
       <w:ind w:left="720"/>
       <w:contextualSpacing/>
+    </w:pPr>
+  </w:style>
+  <w:style w:type="paragraph" w:styleId="Revision">
+    <w:name w:val="Revision"/>
+    <w:hidden/>
+    <w:uiPriority w:val="99"/>
+    <w:semiHidden/>
+    <w:rsid w:val="00C72314"/>
+    <w:pPr>
+      <w:spacing w:after="0" w:line="240" w:lineRule="auto"/>
     </w:pPr>
   </w:style>
 </w:styles>

</xml_diff>

<commit_message>
General updates from WK8 meeting - Changed constants from lifetimes to rates - Separated radiative and non-radiative recombination rate terms for excitons - Fixed kr being out by a factor of 10
</commit_message>
<xml_diff>
--- a/Rate constants research.docx
+++ b/Rate constants research.docx
@@ -28,7 +28,7 @@
                     <pic:cNvPicPr/>
                   </pic:nvPicPr>
                   <pic:blipFill rotWithShape="1">
-                    <a:blip r:embed="rId5"/>
+                    <a:blip r:embed="rId6"/>
                     <a:srcRect l="1855" t="2922" r="5187" b="26679"/>
                     <a:stretch/>
                   </pic:blipFill>
@@ -817,10 +817,7 @@
             </w:r>
             <w:proofErr w:type="spellEnd"/>
             <w:r>
-              <w:t xml:space="preserve"> activated</w:t>
-            </w:r>
-            <w:r>
-              <w:t>?</w:t>
+              <w:t xml:space="preserve"> activated?</w:t>
             </w:r>
           </w:p>
         </w:tc>
@@ -2508,7 +2505,7 @@
         </w:rPr>
         <w:t xml:space="preserve"> </w:t>
       </w:r>
-      <w:hyperlink r:id="rId6" w:history="1">
+      <w:hyperlink r:id="rId7" w:history="1">
         <w:r>
           <w:rPr>
             <w:rStyle w:val="Hyperlink"/>
@@ -2867,7 +2864,7 @@
           <w:rFonts w:eastAsiaTheme="minorEastAsia"/>
         </w:rPr>
       </w:pPr>
-      <w:hyperlink r:id="rId7" w:history="1">
+      <w:hyperlink r:id="rId8" w:history="1">
         <w:r>
           <w:rPr>
             <w:rStyle w:val="Hyperlink"/>
@@ -3055,55 +3052,6 @@
             <wp:extent cx="4029637" cy="3200847"/>
             <wp:effectExtent l="0" t="0" r="0" b="0"/>
             <wp:docPr id="6" name="Picture 6"/>
-            <wp:cNvGraphicFramePr>
-              <a:graphicFrameLocks xmlns:a="http://schemas.openxmlformats.org/drawingml/2006/main" noChangeAspect="1"/>
-            </wp:cNvGraphicFramePr>
-            <a:graphic xmlns:a="http://schemas.openxmlformats.org/drawingml/2006/main">
-              <a:graphicData uri="http://schemas.openxmlformats.org/drawingml/2006/picture">
-                <pic:pic xmlns:pic="http://schemas.openxmlformats.org/drawingml/2006/picture">
-                  <pic:nvPicPr>
-                    <pic:cNvPr id="1" name=""/>
-                    <pic:cNvPicPr/>
-                  </pic:nvPicPr>
-                  <pic:blipFill>
-                    <a:blip r:embed="rId8"/>
-                    <a:stretch>
-                      <a:fillRect/>
-                    </a:stretch>
-                  </pic:blipFill>
-                  <pic:spPr>
-                    <a:xfrm>
-                      <a:off x="0" y="0"/>
-                      <a:ext cx="4029637" cy="3200847"/>
-                    </a:xfrm>
-                    <a:prstGeom prst="rect">
-                      <a:avLst/>
-                    </a:prstGeom>
-                  </pic:spPr>
-                </pic:pic>
-              </a:graphicData>
-            </a:graphic>
-          </wp:inline>
-        </w:drawing>
-      </w:r>
-      <w:r>
-        <w:rPr>
-          <w:rFonts w:eastAsiaTheme="minorEastAsia"/>
-          <w:i/>
-          <w:iCs/>
-        </w:rPr>
-        <w:br/>
-      </w:r>
-      <w:r>
-        <w:rPr>
-          <w:rFonts w:eastAsiaTheme="minorEastAsia"/>
-          <w:noProof/>
-        </w:rPr>
-        <w:drawing>
-          <wp:inline distT="0" distB="0" distL="0" distR="0" wp14:anchorId="7A33CF16" wp14:editId="1E392C77">
-            <wp:extent cx="5731510" cy="2013585"/>
-            <wp:effectExtent l="0" t="0" r="2540" b="5715"/>
-            <wp:docPr id="5" name="Picture 5"/>
             <wp:cNvGraphicFramePr>
               <a:graphicFrameLocks xmlns:a="http://schemas.openxmlformats.org/drawingml/2006/main" noChangeAspect="1"/>
             </wp:cNvGraphicFramePr>
@@ -3123,6 +3071,55 @@
                   <pic:spPr>
                     <a:xfrm>
                       <a:off x="0" y="0"/>
+                      <a:ext cx="4029637" cy="3200847"/>
+                    </a:xfrm>
+                    <a:prstGeom prst="rect">
+                      <a:avLst/>
+                    </a:prstGeom>
+                  </pic:spPr>
+                </pic:pic>
+              </a:graphicData>
+            </a:graphic>
+          </wp:inline>
+        </w:drawing>
+      </w:r>
+      <w:r>
+        <w:rPr>
+          <w:rFonts w:eastAsiaTheme="minorEastAsia"/>
+          <w:i/>
+          <w:iCs/>
+        </w:rPr>
+        <w:br/>
+      </w:r>
+      <w:r>
+        <w:rPr>
+          <w:rFonts w:eastAsiaTheme="minorEastAsia"/>
+          <w:noProof/>
+        </w:rPr>
+        <w:drawing>
+          <wp:inline distT="0" distB="0" distL="0" distR="0" wp14:anchorId="7A33CF16" wp14:editId="1E392C77">
+            <wp:extent cx="5731510" cy="2013585"/>
+            <wp:effectExtent l="0" t="0" r="2540" b="5715"/>
+            <wp:docPr id="5" name="Picture 5"/>
+            <wp:cNvGraphicFramePr>
+              <a:graphicFrameLocks xmlns:a="http://schemas.openxmlformats.org/drawingml/2006/main" noChangeAspect="1"/>
+            </wp:cNvGraphicFramePr>
+            <a:graphic xmlns:a="http://schemas.openxmlformats.org/drawingml/2006/main">
+              <a:graphicData uri="http://schemas.openxmlformats.org/drawingml/2006/picture">
+                <pic:pic xmlns:pic="http://schemas.openxmlformats.org/drawingml/2006/picture">
+                  <pic:nvPicPr>
+                    <pic:cNvPr id="1" name=""/>
+                    <pic:cNvPicPr/>
+                  </pic:nvPicPr>
+                  <pic:blipFill>
+                    <a:blip r:embed="rId10"/>
+                    <a:stretch>
+                      <a:fillRect/>
+                    </a:stretch>
+                  </pic:blipFill>
+                  <pic:spPr>
+                    <a:xfrm>
+                      <a:off x="0" y="0"/>
                       <a:ext cx="5731510" cy="2013585"/>
                     </a:xfrm>
                     <a:prstGeom prst="rect">
@@ -3312,6 +3309,7 @@
         <w:t>Note: this is charge transfer rates OUT of the perovskite (</w:t>
       </w:r>
       <w:proofErr w:type="spellStart"/>
+      <w:proofErr w:type="gramStart"/>
       <w:r>
         <w:rPr>
           <w:rFonts w:eastAsiaTheme="minorEastAsia"/>
@@ -3321,6 +3319,7 @@
         <w:t>ie</w:t>
       </w:r>
       <w:proofErr w:type="spellEnd"/>
+      <w:proofErr w:type="gramEnd"/>
       <w:r>
         <w:rPr>
           <w:rFonts w:eastAsiaTheme="minorEastAsia"/>
@@ -3407,7 +3406,7 @@
                     </pic:cNvPicPr>
                   </pic:nvPicPr>
                   <pic:blipFill>
-                    <a:blip r:embed="rId10" cstate="print">
+                    <a:blip r:embed="rId11" cstate="print">
                       <a:extLst>
                         <a:ext uri="{28A0092B-C50C-407E-A947-70E740481C1C}">
                           <a14:useLocalDpi xmlns:a14="http://schemas.microsoft.com/office/drawing/2010/main" val="0"/>
@@ -3526,7 +3525,21 @@
         <w:rPr>
           <w:rFonts w:eastAsiaTheme="minorEastAsia"/>
         </w:rPr>
-        <w:t xml:space="preserve">recombination is radiative, but the efficiency limit is also </w:t>
+        <w:t xml:space="preserve">recombination </w:t>
+      </w:r>
+      <w:proofErr w:type="gramStart"/>
+      <w:r>
+        <w:rPr>
+          <w:rFonts w:eastAsiaTheme="minorEastAsia"/>
+        </w:rPr>
+        <w:t>is</w:t>
+      </w:r>
+      <w:proofErr w:type="gramEnd"/>
+      <w:r>
+        <w:rPr>
+          <w:rFonts w:eastAsiaTheme="minorEastAsia"/>
+        </w:rPr>
+        <w:t xml:space="preserve"> radiative, but the efficiency limit is also </w:t>
       </w:r>
       <w:proofErr w:type="spellStart"/>
       <w:r>
@@ -3640,7 +3653,21 @@
         <w:rPr>
           <w:rFonts w:eastAsiaTheme="minorEastAsia"/>
         </w:rPr>
-        <w:t xml:space="preserve">Low excitation fluences (including similar to solar cell operation): evolution of charge populations is dominated by traps. </w:t>
+        <w:t xml:space="preserve">Low excitation fluences (including </w:t>
+      </w:r>
+      <w:proofErr w:type="gramStart"/>
+      <w:r>
+        <w:rPr>
+          <w:rFonts w:eastAsiaTheme="minorEastAsia"/>
+        </w:rPr>
+        <w:t>similar to</w:t>
+      </w:r>
+      <w:proofErr w:type="gramEnd"/>
+      <w:r>
+        <w:rPr>
+          <w:rFonts w:eastAsiaTheme="minorEastAsia"/>
+        </w:rPr>
+        <w:t xml:space="preserve"> solar cell operation): evolution of charge populations is dominated by traps. </w:t>
       </w:r>
     </w:p>
     <w:p>
@@ -3658,7 +3685,209 @@
         <w:rPr>
           <w:rFonts w:eastAsiaTheme="minorEastAsia"/>
         </w:rPr>
-        <w:t xml:space="preserve">High excitation fluences: all traps are filled and the evolution is dominated by radiative bimolecular recombination. </w:t>
+        <w:t xml:space="preserve">High excitation fluences: all traps are </w:t>
+      </w:r>
+      <w:proofErr w:type="gramStart"/>
+      <w:r>
+        <w:rPr>
+          <w:rFonts w:eastAsiaTheme="minorEastAsia"/>
+        </w:rPr>
+        <w:t>filled</w:t>
+      </w:r>
+      <w:proofErr w:type="gramEnd"/>
+      <w:r>
+        <w:rPr>
+          <w:rFonts w:eastAsiaTheme="minorEastAsia"/>
+        </w:rPr>
+        <w:t xml:space="preserve"> and the evolution is dominated by radiative bimolecular recombination. </w:t>
+      </w:r>
+    </w:p>
+    <w:p>
+      <w:pPr>
+        <w:rPr>
+          <w:rFonts w:eastAsiaTheme="minorEastAsia"/>
+          <w:i/>
+          <w:iCs/>
+        </w:rPr>
+      </w:pPr>
+      <w:r>
+        <w:rPr>
+          <w:rFonts w:eastAsiaTheme="minorEastAsia"/>
+          <w:i/>
+          <w:iCs/>
+        </w:rPr>
+        <w:t>Wen 2016 – Defect trapping states and charge carrier recombination in organic-inorganic halide perovskites</w:t>
+      </w:r>
+    </w:p>
+    <w:p>
+      <w:pPr>
+        <w:rPr>
+          <w:rFonts w:eastAsiaTheme="minorEastAsia"/>
+        </w:rPr>
+      </w:pPr>
+      <w:r>
+        <w:rPr>
+          <w:rFonts w:eastAsiaTheme="minorEastAsia"/>
+        </w:rPr>
+        <w:br w:type="page"/>
+      </w:r>
+    </w:p>
+    <w:p>
+      <w:pPr>
+        <w:rPr>
+          <w:rFonts w:eastAsiaTheme="minorEastAsia"/>
+        </w:rPr>
+      </w:pPr>
+      <w:r>
+        <w:rPr>
+          <w:rFonts w:eastAsiaTheme="minorEastAsia"/>
+        </w:rPr>
+        <w:lastRenderedPageBreak/>
+        <w:t>QUESTIONS:</w:t>
+      </w:r>
+    </w:p>
+    <w:p>
+      <w:pPr>
+        <w:pStyle w:val="ListParagraph"/>
+        <w:numPr>
+          <w:ilvl w:val="0"/>
+          <w:numId w:val="1"/>
+        </w:numPr>
+        <w:rPr>
+          <w:rFonts w:eastAsiaTheme="minorEastAsia"/>
+        </w:rPr>
+      </w:pPr>
+      <w:proofErr w:type="gramStart"/>
+      <w:r>
+        <w:rPr>
+          <w:rFonts w:eastAsiaTheme="minorEastAsia"/>
+        </w:rPr>
+        <w:t>Is</w:t>
+      </w:r>
+      <w:proofErr w:type="gramEnd"/>
+      <w:r>
+        <w:rPr>
+          <w:rFonts w:eastAsiaTheme="minorEastAsia"/>
+        </w:rPr>
+        <w:t xml:space="preserve"> 10 microseconds reasonable?</w:t>
+      </w:r>
+    </w:p>
+    <w:p>
+      <w:pPr>
+        <w:pStyle w:val="ListParagraph"/>
+        <w:numPr>
+          <w:ilvl w:val="1"/>
+          <w:numId w:val="1"/>
+        </w:numPr>
+        <w:rPr>
+          <w:rFonts w:eastAsiaTheme="minorEastAsia"/>
+        </w:rPr>
+      </w:pPr>
+      <w:r>
+        <w:rPr>
+          <w:rFonts w:eastAsiaTheme="minorEastAsia"/>
+        </w:rPr>
+        <w:t>Is the low excitation fluences not coming up at all reasonable? (they seem to be completely going into traps and never saturating the traps)</w:t>
+      </w:r>
+    </w:p>
+    <w:p>
+      <w:pPr>
+        <w:pStyle w:val="ListParagraph"/>
+        <w:numPr>
+          <w:ilvl w:val="0"/>
+          <w:numId w:val="1"/>
+        </w:numPr>
+        <w:rPr>
+          <w:rFonts w:eastAsiaTheme="minorEastAsia"/>
+        </w:rPr>
+      </w:pPr>
+      <w:r>
+        <w:rPr>
+          <w:rFonts w:eastAsiaTheme="minorEastAsia"/>
+        </w:rPr>
+        <w:t>Current</w:t>
+      </w:r>
+    </w:p>
+    <w:p>
+      <w:pPr>
+        <w:pStyle w:val="ListParagraph"/>
+        <w:numPr>
+          <w:ilvl w:val="0"/>
+          <w:numId w:val="1"/>
+        </w:numPr>
+        <w:rPr>
+          <w:rFonts w:eastAsiaTheme="minorEastAsia"/>
+        </w:rPr>
+      </w:pPr>
+      <w:r>
+        <w:rPr>
+          <w:rFonts w:eastAsiaTheme="minorEastAsia"/>
+        </w:rPr>
+        <w:t>Check Anita trap-</w:t>
+      </w:r>
+      <w:proofErr w:type="spellStart"/>
+      <w:r>
+        <w:rPr>
+          <w:rFonts w:eastAsiaTheme="minorEastAsia"/>
+        </w:rPr>
+        <w:t>detrap</w:t>
+      </w:r>
+      <w:proofErr w:type="spellEnd"/>
+      <w:r>
+        <w:rPr>
+          <w:rFonts w:eastAsiaTheme="minorEastAsia"/>
+        </w:rPr>
+        <w:t xml:space="preserve"> paper</w:t>
+      </w:r>
+    </w:p>
+    <w:p>
+      <w:pPr>
+        <w:pStyle w:val="ListParagraph"/>
+        <w:numPr>
+          <w:ilvl w:val="0"/>
+          <w:numId w:val="1"/>
+        </w:numPr>
+        <w:rPr>
+          <w:rFonts w:eastAsiaTheme="minorEastAsia"/>
+        </w:rPr>
+      </w:pPr>
+      <w:r>
+        <w:rPr>
+          <w:rFonts w:eastAsiaTheme="minorEastAsia"/>
+        </w:rPr>
+        <w:t xml:space="preserve">How would we incorporate ion </w:t>
+      </w:r>
+      <w:proofErr w:type="gramStart"/>
+      <w:r>
+        <w:rPr>
+          <w:rFonts w:eastAsiaTheme="minorEastAsia"/>
+        </w:rPr>
+        <w:t>movement</w:t>
+      </w:r>
+      <w:proofErr w:type="gramEnd"/>
+      <w:r>
+        <w:rPr>
+          <w:rFonts w:eastAsiaTheme="minorEastAsia"/>
+        </w:rPr>
+        <w:t xml:space="preserve"> </w:t>
+      </w:r>
+    </w:p>
+    <w:p>
+      <w:pPr>
+        <w:pStyle w:val="ListParagraph"/>
+        <w:numPr>
+          <w:ilvl w:val="0"/>
+          <w:numId w:val="1"/>
+        </w:numPr>
+        <w:rPr>
+          <w:rFonts w:eastAsiaTheme="minorEastAsia"/>
+        </w:rPr>
+      </w:pPr>
+      <w:r>
+        <w:rPr>
+          <w:rFonts w:eastAsiaTheme="minorEastAsia"/>
+        </w:rPr>
+        <w:t>Get a radiative exciton decay rate</w:t>
       </w:r>
     </w:p>
     <w:sectPr>
@@ -4651,4 +4880,16 @@
     </a:ext>
   </a:extLst>
 </a:theme>
+</file>
+
+<file path=customXml/item1.xml><?xml version="1.0" encoding="utf-8"?>
+<b:Sources xmlns:b="http://schemas.openxmlformats.org/officeDocument/2006/bibliography" xmlns="http://schemas.openxmlformats.org/officeDocument/2006/bibliography" SelectedStyle="\APASixthEditionOfficeOnline.xsl" StyleName="APA" Version="6"/>
+</file>
+
+<file path=customXml/itemProps1.xml><?xml version="1.0" encoding="utf-8"?>
+<ds:datastoreItem xmlns:ds="http://schemas.openxmlformats.org/officeDocument/2006/customXml" ds:itemID="{AEFB4EC3-AF4C-49FB-B4C0-8645D768A0E0}">
+  <ds:schemaRefs>
+    <ds:schemaRef ds:uri="http://schemas.openxmlformats.org/officeDocument/2006/bibliography"/>
+  </ds:schemaRefs>
+</ds:datastoreItem>
 </file>
</xml_diff>